<commit_message>
DB - PostgresSQL Sql Window Function Notes Updated
</commit_message>
<xml_diff>
--- a/src/test/resources/PostgresSql/Sql_WindowFunction.docx
+++ b/src/test/resources/PostgresSql/Sql_WindowFunction.docx
@@ -223,13 +223,7 @@
         <w:jc w:val="both"/>
       </w:pPr>
       <w:r>
-        <w:t>If we need to get the max salary corresponds to each department, then we need</w:t>
-      </w:r>
-      <w:r>
-        <w:t xml:space="preserve"> </w:t>
-      </w:r>
-      <w:r>
-        <w:t>to use the clause "partition by" followed by column name.</w:t>
+        <w:t>If we need to get the max salary corresponds to each department, then we need to use the clause "partition by" followed by column name.</w:t>
       </w:r>
     </w:p>
     <w:p>
@@ -1248,6 +1242,1734 @@
           <w:color w:val="002060"/>
         </w:rPr>
       </w:pPr>
+    </w:p>
+    <w:p>
+      <w:pPr>
+        <w:pStyle w:val="Heading1"/>
+        <w:rPr>
+          <w:rFonts w:ascii="Times New Roman" w:hAnsi="Times New Roman" w:cs="Times New Roman"/>
+          <w:sz w:val="24"/>
+          <w:szCs w:val="24"/>
+        </w:rPr>
+      </w:pPr>
+      <w:r>
+        <w:rPr>
+          <w:rFonts w:ascii="Times New Roman" w:hAnsi="Times New Roman" w:cs="Times New Roman"/>
+          <w:sz w:val="24"/>
+          <w:szCs w:val="24"/>
+        </w:rPr>
+        <w:t xml:space="preserve">3. </w:t>
+      </w:r>
+      <w:r>
+        <w:rPr>
+          <w:rFonts w:ascii="Times New Roman" w:hAnsi="Times New Roman" w:cs="Times New Roman"/>
+          <w:sz w:val="24"/>
+          <w:szCs w:val="24"/>
+        </w:rPr>
+        <w:t>Dense Rank</w:t>
+      </w:r>
+    </w:p>
+    <w:p>
+      <w:pPr>
+        <w:jc w:val="both"/>
+        <w:rPr>
+          <w:b/>
+          <w:bCs/>
+          <w:color w:val="002060"/>
+        </w:rPr>
+      </w:pPr>
+      <w:r>
+        <w:rPr>
+          <w:b/>
+          <w:bCs/>
+          <w:color w:val="002060"/>
+        </w:rPr>
+        <w:t>Rank will skip a value for every duplicate record whereas Dense Rank will not</w:t>
+      </w:r>
+      <w:r>
+        <w:rPr>
+          <w:b/>
+          <w:bCs/>
+          <w:color w:val="002060"/>
+        </w:rPr>
+        <w:t xml:space="preserve"> </w:t>
+      </w:r>
+      <w:r>
+        <w:rPr>
+          <w:b/>
+          <w:bCs/>
+          <w:color w:val="002060"/>
+        </w:rPr>
+        <w:t>skip a value.</w:t>
+      </w:r>
+    </w:p>
+    <w:p>
+      <w:pPr>
+        <w:jc w:val="both"/>
+        <w:rPr>
+          <w:b/>
+          <w:bCs/>
+          <w:color w:val="002060"/>
+          <w:highlight w:val="yellow"/>
+        </w:rPr>
+      </w:pPr>
+      <w:r>
+        <w:rPr>
+          <w:b/>
+          <w:bCs/>
+          <w:color w:val="002060"/>
+          <w:highlight w:val="yellow"/>
+        </w:rPr>
+        <w:t>select *</w:t>
+      </w:r>
+    </w:p>
+    <w:p>
+      <w:pPr>
+        <w:jc w:val="both"/>
+        <w:rPr>
+          <w:b/>
+          <w:bCs/>
+          <w:color w:val="002060"/>
+          <w:highlight w:val="yellow"/>
+        </w:rPr>
+      </w:pPr>
+      <w:r>
+        <w:rPr>
+          <w:b/>
+          <w:bCs/>
+          <w:color w:val="002060"/>
+          <w:highlight w:val="yellow"/>
+        </w:rPr>
+        <w:t xml:space="preserve">from (select e.*, rank() over (partition by </w:t>
+      </w:r>
+      <w:proofErr w:type="spellStart"/>
+      <w:r>
+        <w:rPr>
+          <w:b/>
+          <w:bCs/>
+          <w:color w:val="002060"/>
+          <w:highlight w:val="yellow"/>
+        </w:rPr>
+        <w:t>dept_name</w:t>
+      </w:r>
+      <w:proofErr w:type="spellEnd"/>
+      <w:r>
+        <w:rPr>
+          <w:b/>
+          <w:bCs/>
+          <w:color w:val="002060"/>
+          <w:highlight w:val="yellow"/>
+        </w:rPr>
+        <w:t xml:space="preserve"> order by salary </w:t>
+      </w:r>
+      <w:proofErr w:type="spellStart"/>
+      <w:r>
+        <w:rPr>
+          <w:b/>
+          <w:bCs/>
+          <w:color w:val="002060"/>
+          <w:highlight w:val="yellow"/>
+        </w:rPr>
+        <w:t>desc</w:t>
+      </w:r>
+      <w:proofErr w:type="spellEnd"/>
+      <w:r>
+        <w:rPr>
+          <w:b/>
+          <w:bCs/>
+          <w:color w:val="002060"/>
+          <w:highlight w:val="yellow"/>
+        </w:rPr>
+        <w:t xml:space="preserve">) as </w:t>
+      </w:r>
+      <w:proofErr w:type="spellStart"/>
+      <w:r>
+        <w:rPr>
+          <w:b/>
+          <w:bCs/>
+          <w:color w:val="002060"/>
+          <w:highlight w:val="yellow"/>
+        </w:rPr>
+        <w:t>rank_order</w:t>
+      </w:r>
+      <w:proofErr w:type="spellEnd"/>
+      <w:r>
+        <w:rPr>
+          <w:b/>
+          <w:bCs/>
+          <w:color w:val="002060"/>
+          <w:highlight w:val="yellow"/>
+        </w:rPr>
+        <w:t>,</w:t>
+      </w:r>
+    </w:p>
+    <w:p>
+      <w:pPr>
+        <w:jc w:val="both"/>
+        <w:rPr>
+          <w:b/>
+          <w:bCs/>
+          <w:color w:val="002060"/>
+          <w:highlight w:val="yellow"/>
+        </w:rPr>
+      </w:pPr>
+      <w:proofErr w:type="spellStart"/>
+      <w:r>
+        <w:rPr>
+          <w:b/>
+          <w:bCs/>
+          <w:color w:val="002060"/>
+          <w:highlight w:val="yellow"/>
+        </w:rPr>
+        <w:t>dense_rank</w:t>
+      </w:r>
+      <w:proofErr w:type="spellEnd"/>
+      <w:r>
+        <w:rPr>
+          <w:b/>
+          <w:bCs/>
+          <w:color w:val="002060"/>
+          <w:highlight w:val="yellow"/>
+        </w:rPr>
+        <w:t xml:space="preserve">() over (partition by </w:t>
+      </w:r>
+      <w:proofErr w:type="spellStart"/>
+      <w:r>
+        <w:rPr>
+          <w:b/>
+          <w:bCs/>
+          <w:color w:val="002060"/>
+          <w:highlight w:val="yellow"/>
+        </w:rPr>
+        <w:t>dept_name</w:t>
+      </w:r>
+      <w:proofErr w:type="spellEnd"/>
+      <w:r>
+        <w:rPr>
+          <w:b/>
+          <w:bCs/>
+          <w:color w:val="002060"/>
+          <w:highlight w:val="yellow"/>
+        </w:rPr>
+        <w:t xml:space="preserve"> order by salary </w:t>
+      </w:r>
+      <w:proofErr w:type="spellStart"/>
+      <w:r>
+        <w:rPr>
+          <w:b/>
+          <w:bCs/>
+          <w:color w:val="002060"/>
+          <w:highlight w:val="yellow"/>
+        </w:rPr>
+        <w:t>desc</w:t>
+      </w:r>
+      <w:proofErr w:type="spellEnd"/>
+      <w:r>
+        <w:rPr>
+          <w:b/>
+          <w:bCs/>
+          <w:color w:val="002060"/>
+          <w:highlight w:val="yellow"/>
+        </w:rPr>
+        <w:t xml:space="preserve">) as </w:t>
+      </w:r>
+      <w:proofErr w:type="spellStart"/>
+      <w:r>
+        <w:rPr>
+          <w:b/>
+          <w:bCs/>
+          <w:color w:val="002060"/>
+          <w:highlight w:val="yellow"/>
+        </w:rPr>
+        <w:t>dense_rank_order</w:t>
+      </w:r>
+      <w:proofErr w:type="spellEnd"/>
+    </w:p>
+    <w:p>
+      <w:pPr>
+        <w:jc w:val="both"/>
+        <w:rPr>
+          <w:b/>
+          <w:bCs/>
+          <w:color w:val="002060"/>
+          <w:highlight w:val="yellow"/>
+        </w:rPr>
+      </w:pPr>
+      <w:r>
+        <w:rPr>
+          <w:b/>
+          <w:bCs/>
+          <w:color w:val="002060"/>
+          <w:highlight w:val="yellow"/>
+        </w:rPr>
+        <w:t>from employee e) x</w:t>
+      </w:r>
+    </w:p>
+    <w:p>
+      <w:pPr>
+        <w:jc w:val="both"/>
+        <w:rPr>
+          <w:b/>
+          <w:bCs/>
+          <w:color w:val="002060"/>
+        </w:rPr>
+      </w:pPr>
+      <w:r>
+        <w:rPr>
+          <w:b/>
+          <w:bCs/>
+          <w:color w:val="002060"/>
+          <w:highlight w:val="yellow"/>
+        </w:rPr>
+        <w:t xml:space="preserve">where </w:t>
+      </w:r>
+      <w:proofErr w:type="spellStart"/>
+      <w:r>
+        <w:rPr>
+          <w:b/>
+          <w:bCs/>
+          <w:color w:val="002060"/>
+          <w:highlight w:val="yellow"/>
+        </w:rPr>
+        <w:t>x.rank_order</w:t>
+      </w:r>
+      <w:proofErr w:type="spellEnd"/>
+      <w:r>
+        <w:rPr>
+          <w:b/>
+          <w:bCs/>
+          <w:color w:val="002060"/>
+          <w:highlight w:val="yellow"/>
+        </w:rPr>
+        <w:t xml:space="preserve"> &lt; 4;</w:t>
+      </w:r>
+    </w:p>
+    <w:p>
+      <w:pPr>
+        <w:jc w:val="both"/>
+        <w:rPr>
+          <w:noProof/>
+        </w:rPr>
+      </w:pPr>
+    </w:p>
+    <w:p>
+      <w:pPr>
+        <w:jc w:val="both"/>
+        <w:rPr>
+          <w:noProof/>
+        </w:rPr>
+      </w:pPr>
+    </w:p>
+    <w:p>
+      <w:pPr>
+        <w:jc w:val="both"/>
+        <w:rPr>
+          <w:noProof/>
+        </w:rPr>
+      </w:pPr>
+    </w:p>
+    <w:p>
+      <w:pPr>
+        <w:jc w:val="both"/>
+        <w:rPr>
+          <w:b/>
+          <w:bCs/>
+          <w:color w:val="002060"/>
+        </w:rPr>
+      </w:pPr>
+      <w:r>
+        <w:rPr>
+          <w:noProof/>
+        </w:rPr>
+        <w:lastRenderedPageBreak/>
+        <w:drawing>
+          <wp:inline distT="0" distB="0" distL="0" distR="0" wp14:anchorId="71A495FE" wp14:editId="2BF90ED4">
+            <wp:extent cx="5731510" cy="3222625"/>
+            <wp:effectExtent l="0" t="0" r="2540" b="0"/>
+            <wp:docPr id="2" name="Picture 2"/>
+            <wp:cNvGraphicFramePr>
+              <a:graphicFrameLocks xmlns:a="http://schemas.openxmlformats.org/drawingml/2006/main" noChangeAspect="1"/>
+            </wp:cNvGraphicFramePr>
+            <a:graphic xmlns:a="http://schemas.openxmlformats.org/drawingml/2006/main">
+              <a:graphicData uri="http://schemas.openxmlformats.org/drawingml/2006/picture">
+                <pic:pic xmlns:pic="http://schemas.openxmlformats.org/drawingml/2006/picture">
+                  <pic:nvPicPr>
+                    <pic:cNvPr id="1" name=""/>
+                    <pic:cNvPicPr/>
+                  </pic:nvPicPr>
+                  <pic:blipFill>
+                    <a:blip r:embed="rId11"/>
+                    <a:stretch>
+                      <a:fillRect/>
+                    </a:stretch>
+                  </pic:blipFill>
+                  <pic:spPr>
+                    <a:xfrm>
+                      <a:off x="0" y="0"/>
+                      <a:ext cx="5731510" cy="3222625"/>
+                    </a:xfrm>
+                    <a:prstGeom prst="rect">
+                      <a:avLst/>
+                    </a:prstGeom>
+                  </pic:spPr>
+                </pic:pic>
+              </a:graphicData>
+            </a:graphic>
+          </wp:inline>
+        </w:drawing>
+      </w:r>
+    </w:p>
+    <w:p>
+      <w:pPr>
+        <w:jc w:val="both"/>
+        <w:rPr>
+          <w:b/>
+          <w:bCs/>
+          <w:color w:val="002060"/>
+        </w:rPr>
+      </w:pPr>
+    </w:p>
+    <w:p>
+      <w:pPr>
+        <w:pStyle w:val="Heading1"/>
+        <w:rPr>
+          <w:rFonts w:ascii="Times New Roman" w:hAnsi="Times New Roman" w:cs="Times New Roman"/>
+          <w:sz w:val="24"/>
+          <w:szCs w:val="24"/>
+        </w:rPr>
+      </w:pPr>
+      <w:r>
+        <w:rPr>
+          <w:rFonts w:ascii="Times New Roman" w:hAnsi="Times New Roman" w:cs="Times New Roman"/>
+          <w:sz w:val="24"/>
+          <w:szCs w:val="24"/>
+        </w:rPr>
+        <w:t xml:space="preserve">4. </w:t>
+      </w:r>
+      <w:r>
+        <w:rPr>
+          <w:rFonts w:ascii="Times New Roman" w:hAnsi="Times New Roman" w:cs="Times New Roman"/>
+          <w:sz w:val="24"/>
+          <w:szCs w:val="24"/>
+        </w:rPr>
+        <w:t>Lag</w:t>
+      </w:r>
+    </w:p>
+    <w:p>
+      <w:pPr>
+        <w:pStyle w:val="Heading2"/>
+        <w:rPr>
+          <w:rFonts w:ascii="Times New Roman" w:hAnsi="Times New Roman" w:cs="Times New Roman"/>
+          <w:sz w:val="24"/>
+          <w:szCs w:val="24"/>
+        </w:rPr>
+      </w:pPr>
+      <w:r>
+        <w:rPr>
+          <w:rFonts w:ascii="Times New Roman" w:hAnsi="Times New Roman" w:cs="Times New Roman"/>
+          <w:sz w:val="24"/>
+          <w:szCs w:val="24"/>
+        </w:rPr>
+        <w:t>3) Fetch a query to display if the salary of an employee is higher / lower /</w:t>
+      </w:r>
+      <w:r>
+        <w:rPr>
+          <w:rFonts w:ascii="Times New Roman" w:hAnsi="Times New Roman" w:cs="Times New Roman"/>
+          <w:sz w:val="24"/>
+          <w:szCs w:val="24"/>
+        </w:rPr>
+        <w:t xml:space="preserve"> </w:t>
+      </w:r>
+      <w:r>
+        <w:rPr>
+          <w:rFonts w:ascii="Times New Roman" w:hAnsi="Times New Roman" w:cs="Times New Roman"/>
+          <w:sz w:val="24"/>
+          <w:szCs w:val="24"/>
+        </w:rPr>
+        <w:t>equal to the previous employee.</w:t>
+      </w:r>
+    </w:p>
+    <w:p>
+      <w:pPr>
+        <w:jc w:val="both"/>
+        <w:rPr>
+          <w:b/>
+          <w:bCs/>
+          <w:color w:val="002060"/>
+          <w:highlight w:val="yellow"/>
+        </w:rPr>
+      </w:pPr>
+      <w:r>
+        <w:rPr>
+          <w:b/>
+          <w:bCs/>
+          <w:color w:val="002060"/>
+          <w:highlight w:val="yellow"/>
+        </w:rPr>
+        <w:t>select e.*,</w:t>
+      </w:r>
+    </w:p>
+    <w:p>
+      <w:pPr>
+        <w:jc w:val="both"/>
+        <w:rPr>
+          <w:b/>
+          <w:bCs/>
+          <w:color w:val="002060"/>
+          <w:highlight w:val="yellow"/>
+        </w:rPr>
+      </w:pPr>
+      <w:r>
+        <w:rPr>
+          <w:b/>
+          <w:bCs/>
+          <w:color w:val="002060"/>
+          <w:highlight w:val="yellow"/>
+        </w:rPr>
+        <w:t xml:space="preserve">lag (salary) over (partition by </w:t>
+      </w:r>
+      <w:proofErr w:type="spellStart"/>
+      <w:r>
+        <w:rPr>
+          <w:b/>
+          <w:bCs/>
+          <w:color w:val="002060"/>
+          <w:highlight w:val="yellow"/>
+        </w:rPr>
+        <w:t>dept_name</w:t>
+      </w:r>
+      <w:proofErr w:type="spellEnd"/>
+      <w:r>
+        <w:rPr>
+          <w:b/>
+          <w:bCs/>
+          <w:color w:val="002060"/>
+          <w:highlight w:val="yellow"/>
+        </w:rPr>
+        <w:t xml:space="preserve"> order by </w:t>
+      </w:r>
+      <w:proofErr w:type="spellStart"/>
+      <w:r>
+        <w:rPr>
+          <w:b/>
+          <w:bCs/>
+          <w:color w:val="002060"/>
+          <w:highlight w:val="yellow"/>
+        </w:rPr>
+        <w:t>emp_id</w:t>
+      </w:r>
+      <w:proofErr w:type="spellEnd"/>
+      <w:r>
+        <w:rPr>
+          <w:b/>
+          <w:bCs/>
+          <w:color w:val="002060"/>
+          <w:highlight w:val="yellow"/>
+        </w:rPr>
+        <w:t xml:space="preserve">) as </w:t>
+      </w:r>
+      <w:proofErr w:type="spellStart"/>
+      <w:r>
+        <w:rPr>
+          <w:b/>
+          <w:bCs/>
+          <w:color w:val="002060"/>
+          <w:highlight w:val="yellow"/>
+        </w:rPr>
+        <w:t>prev_emp_salary</w:t>
+      </w:r>
+      <w:proofErr w:type="spellEnd"/>
+    </w:p>
+    <w:p>
+      <w:pPr>
+        <w:jc w:val="both"/>
+        <w:rPr>
+          <w:b/>
+          <w:bCs/>
+          <w:color w:val="002060"/>
+        </w:rPr>
+      </w:pPr>
+      <w:r>
+        <w:rPr>
+          <w:b/>
+          <w:bCs/>
+          <w:color w:val="002060"/>
+          <w:highlight w:val="yellow"/>
+        </w:rPr>
+        <w:t>from employee e;</w:t>
+      </w:r>
+    </w:p>
+    <w:p>
+      <w:pPr>
+        <w:jc w:val="both"/>
+        <w:rPr>
+          <w:b/>
+          <w:bCs/>
+          <w:color w:val="002060"/>
+        </w:rPr>
+      </w:pPr>
+      <w:r>
+        <w:rPr>
+          <w:noProof/>
+        </w:rPr>
+        <w:drawing>
+          <wp:inline distT="0" distB="0" distL="0" distR="0" wp14:anchorId="7C39B343" wp14:editId="0168ECBB">
+            <wp:extent cx="5731510" cy="3222625"/>
+            <wp:effectExtent l="0" t="0" r="2540" b="0"/>
+            <wp:docPr id="3" name="Picture 3"/>
+            <wp:cNvGraphicFramePr>
+              <a:graphicFrameLocks xmlns:a="http://schemas.openxmlformats.org/drawingml/2006/main" noChangeAspect="1"/>
+            </wp:cNvGraphicFramePr>
+            <a:graphic xmlns:a="http://schemas.openxmlformats.org/drawingml/2006/main">
+              <a:graphicData uri="http://schemas.openxmlformats.org/drawingml/2006/picture">
+                <pic:pic xmlns:pic="http://schemas.openxmlformats.org/drawingml/2006/picture">
+                  <pic:nvPicPr>
+                    <pic:cNvPr id="1" name=""/>
+                    <pic:cNvPicPr/>
+                  </pic:nvPicPr>
+                  <pic:blipFill>
+                    <a:blip r:embed="rId12"/>
+                    <a:stretch>
+                      <a:fillRect/>
+                    </a:stretch>
+                  </pic:blipFill>
+                  <pic:spPr>
+                    <a:xfrm>
+                      <a:off x="0" y="0"/>
+                      <a:ext cx="5731510" cy="3222625"/>
+                    </a:xfrm>
+                    <a:prstGeom prst="rect">
+                      <a:avLst/>
+                    </a:prstGeom>
+                  </pic:spPr>
+                </pic:pic>
+              </a:graphicData>
+            </a:graphic>
+          </wp:inline>
+        </w:drawing>
+      </w:r>
+    </w:p>
+    <w:p>
+      <w:pPr>
+        <w:jc w:val="both"/>
+        <w:rPr>
+          <w:b/>
+          <w:bCs/>
+          <w:color w:val="002060"/>
+        </w:rPr>
+      </w:pPr>
+    </w:p>
+    <w:p>
+      <w:pPr>
+        <w:jc w:val="both"/>
+        <w:rPr>
+          <w:b/>
+          <w:bCs/>
+          <w:color w:val="002060"/>
+        </w:rPr>
+      </w:pPr>
+      <w:r>
+        <w:rPr>
+          <w:b/>
+          <w:bCs/>
+          <w:color w:val="002060"/>
+        </w:rPr>
+        <w:lastRenderedPageBreak/>
+        <w:t>lag(salary, 2, 0)</w:t>
+      </w:r>
+    </w:p>
+    <w:p>
+      <w:pPr>
+        <w:jc w:val="both"/>
+        <w:rPr>
+          <w:b/>
+          <w:bCs/>
+          <w:color w:val="002060"/>
+        </w:rPr>
+      </w:pPr>
+      <w:r>
+        <w:rPr>
+          <w:b/>
+          <w:bCs/>
+          <w:color w:val="002060"/>
+        </w:rPr>
+        <w:t>Here, 2 denotes the level, which means it will show the salary of employee</w:t>
+      </w:r>
+      <w:r>
+        <w:rPr>
+          <w:b/>
+          <w:bCs/>
+          <w:color w:val="002060"/>
+        </w:rPr>
+        <w:t xml:space="preserve"> </w:t>
+      </w:r>
+      <w:r>
+        <w:rPr>
+          <w:b/>
+          <w:bCs/>
+          <w:color w:val="002060"/>
+        </w:rPr>
+        <w:t>whose is 2 level above the current employee.</w:t>
+      </w:r>
+    </w:p>
+    <w:p>
+      <w:pPr>
+        <w:jc w:val="both"/>
+        <w:rPr>
+          <w:b/>
+          <w:bCs/>
+          <w:color w:val="002060"/>
+        </w:rPr>
+      </w:pPr>
+      <w:r>
+        <w:rPr>
+          <w:b/>
+          <w:bCs/>
+          <w:color w:val="002060"/>
+        </w:rPr>
+        <w:t>Here, 0 denotes the default value, for null values it will be replaces as 0.</w:t>
+      </w:r>
+    </w:p>
+    <w:p>
+      <w:pPr>
+        <w:jc w:val="both"/>
+        <w:rPr>
+          <w:b/>
+          <w:bCs/>
+          <w:color w:val="002060"/>
+          <w:highlight w:val="yellow"/>
+        </w:rPr>
+      </w:pPr>
+      <w:r>
+        <w:rPr>
+          <w:b/>
+          <w:bCs/>
+          <w:color w:val="002060"/>
+          <w:highlight w:val="yellow"/>
+        </w:rPr>
+        <w:t>select e.*,</w:t>
+      </w:r>
+    </w:p>
+    <w:p>
+      <w:pPr>
+        <w:jc w:val="both"/>
+        <w:rPr>
+          <w:b/>
+          <w:bCs/>
+          <w:color w:val="002060"/>
+          <w:highlight w:val="yellow"/>
+        </w:rPr>
+      </w:pPr>
+      <w:r>
+        <w:rPr>
+          <w:b/>
+          <w:bCs/>
+          <w:color w:val="002060"/>
+          <w:highlight w:val="yellow"/>
+        </w:rPr>
+        <w:t xml:space="preserve">lag (salary, 2, 0) over (partition by </w:t>
+      </w:r>
+      <w:proofErr w:type="spellStart"/>
+      <w:r>
+        <w:rPr>
+          <w:b/>
+          <w:bCs/>
+          <w:color w:val="002060"/>
+          <w:highlight w:val="yellow"/>
+        </w:rPr>
+        <w:t>dept_name</w:t>
+      </w:r>
+      <w:proofErr w:type="spellEnd"/>
+      <w:r>
+        <w:rPr>
+          <w:b/>
+          <w:bCs/>
+          <w:color w:val="002060"/>
+          <w:highlight w:val="yellow"/>
+        </w:rPr>
+        <w:t xml:space="preserve"> order by </w:t>
+      </w:r>
+      <w:proofErr w:type="spellStart"/>
+      <w:r>
+        <w:rPr>
+          <w:b/>
+          <w:bCs/>
+          <w:color w:val="002060"/>
+          <w:highlight w:val="yellow"/>
+        </w:rPr>
+        <w:t>emp_id</w:t>
+      </w:r>
+      <w:proofErr w:type="spellEnd"/>
+      <w:r>
+        <w:rPr>
+          <w:b/>
+          <w:bCs/>
+          <w:color w:val="002060"/>
+          <w:highlight w:val="yellow"/>
+        </w:rPr>
+        <w:t xml:space="preserve">) as </w:t>
+      </w:r>
+      <w:proofErr w:type="spellStart"/>
+      <w:r>
+        <w:rPr>
+          <w:b/>
+          <w:bCs/>
+          <w:color w:val="002060"/>
+          <w:highlight w:val="yellow"/>
+        </w:rPr>
+        <w:t>prev_emp_salary</w:t>
+      </w:r>
+      <w:proofErr w:type="spellEnd"/>
+    </w:p>
+    <w:p>
+      <w:pPr>
+        <w:jc w:val="both"/>
+        <w:rPr>
+          <w:b/>
+          <w:bCs/>
+          <w:color w:val="002060"/>
+        </w:rPr>
+      </w:pPr>
+      <w:r>
+        <w:rPr>
+          <w:b/>
+          <w:bCs/>
+          <w:color w:val="002060"/>
+          <w:highlight w:val="yellow"/>
+        </w:rPr>
+        <w:t>from employee e;</w:t>
+      </w:r>
+    </w:p>
+    <w:p>
+      <w:pPr>
+        <w:jc w:val="both"/>
+        <w:rPr>
+          <w:b/>
+          <w:bCs/>
+          <w:color w:val="002060"/>
+        </w:rPr>
+      </w:pPr>
+      <w:r>
+        <w:rPr>
+          <w:noProof/>
+        </w:rPr>
+        <w:drawing>
+          <wp:inline distT="0" distB="0" distL="0" distR="0" wp14:anchorId="0591948B" wp14:editId="3900735F">
+            <wp:extent cx="5731510" cy="3222625"/>
+            <wp:effectExtent l="0" t="0" r="2540" b="0"/>
+            <wp:docPr id="4" name="Picture 4"/>
+            <wp:cNvGraphicFramePr>
+              <a:graphicFrameLocks xmlns:a="http://schemas.openxmlformats.org/drawingml/2006/main" noChangeAspect="1"/>
+            </wp:cNvGraphicFramePr>
+            <a:graphic xmlns:a="http://schemas.openxmlformats.org/drawingml/2006/main">
+              <a:graphicData uri="http://schemas.openxmlformats.org/drawingml/2006/picture">
+                <pic:pic xmlns:pic="http://schemas.openxmlformats.org/drawingml/2006/picture">
+                  <pic:nvPicPr>
+                    <pic:cNvPr id="1" name=""/>
+                    <pic:cNvPicPr/>
+                  </pic:nvPicPr>
+                  <pic:blipFill>
+                    <a:blip r:embed="rId13"/>
+                    <a:stretch>
+                      <a:fillRect/>
+                    </a:stretch>
+                  </pic:blipFill>
+                  <pic:spPr>
+                    <a:xfrm>
+                      <a:off x="0" y="0"/>
+                      <a:ext cx="5731510" cy="3222625"/>
+                    </a:xfrm>
+                    <a:prstGeom prst="rect">
+                      <a:avLst/>
+                    </a:prstGeom>
+                  </pic:spPr>
+                </pic:pic>
+              </a:graphicData>
+            </a:graphic>
+          </wp:inline>
+        </w:drawing>
+      </w:r>
+    </w:p>
+    <w:p>
+      <w:pPr>
+        <w:pStyle w:val="Heading1"/>
+        <w:rPr>
+          <w:rFonts w:ascii="Times New Roman" w:hAnsi="Times New Roman" w:cs="Times New Roman"/>
+          <w:sz w:val="24"/>
+          <w:szCs w:val="24"/>
+        </w:rPr>
+      </w:pPr>
+      <w:r>
+        <w:rPr>
+          <w:rFonts w:ascii="Times New Roman" w:hAnsi="Times New Roman" w:cs="Times New Roman"/>
+          <w:sz w:val="24"/>
+          <w:szCs w:val="24"/>
+        </w:rPr>
+        <w:t xml:space="preserve">5. </w:t>
+      </w:r>
+      <w:r>
+        <w:rPr>
+          <w:rFonts w:ascii="Times New Roman" w:hAnsi="Times New Roman" w:cs="Times New Roman"/>
+          <w:sz w:val="24"/>
+          <w:szCs w:val="24"/>
+        </w:rPr>
+        <w:t>Lead (Exact opposite of Lag)</w:t>
+      </w:r>
+    </w:p>
+    <w:p>
+      <w:pPr>
+        <w:rPr>
+          <w:b/>
+          <w:bCs/>
+          <w:color w:val="002060"/>
+          <w:highlight w:val="yellow"/>
+        </w:rPr>
+      </w:pPr>
+      <w:r>
+        <w:rPr>
+          <w:b/>
+          <w:bCs/>
+          <w:color w:val="002060"/>
+          <w:highlight w:val="yellow"/>
+        </w:rPr>
+        <w:t>select e.*,</w:t>
+      </w:r>
+    </w:p>
+    <w:p>
+      <w:pPr>
+        <w:rPr>
+          <w:b/>
+          <w:bCs/>
+          <w:color w:val="002060"/>
+          <w:highlight w:val="yellow"/>
+        </w:rPr>
+      </w:pPr>
+      <w:r>
+        <w:rPr>
+          <w:b/>
+          <w:bCs/>
+          <w:color w:val="002060"/>
+          <w:highlight w:val="yellow"/>
+        </w:rPr>
+        <w:t xml:space="preserve">lead (salary) over (partition by </w:t>
+      </w:r>
+      <w:proofErr w:type="spellStart"/>
+      <w:r>
+        <w:rPr>
+          <w:b/>
+          <w:bCs/>
+          <w:color w:val="002060"/>
+          <w:highlight w:val="yellow"/>
+        </w:rPr>
+        <w:t>dept_name</w:t>
+      </w:r>
+      <w:proofErr w:type="spellEnd"/>
+      <w:r>
+        <w:rPr>
+          <w:b/>
+          <w:bCs/>
+          <w:color w:val="002060"/>
+          <w:highlight w:val="yellow"/>
+        </w:rPr>
+        <w:t xml:space="preserve"> order by </w:t>
+      </w:r>
+      <w:proofErr w:type="spellStart"/>
+      <w:r>
+        <w:rPr>
+          <w:b/>
+          <w:bCs/>
+          <w:color w:val="002060"/>
+          <w:highlight w:val="yellow"/>
+        </w:rPr>
+        <w:t>emp_id</w:t>
+      </w:r>
+      <w:proofErr w:type="spellEnd"/>
+      <w:r>
+        <w:rPr>
+          <w:b/>
+          <w:bCs/>
+          <w:color w:val="002060"/>
+          <w:highlight w:val="yellow"/>
+        </w:rPr>
+        <w:t xml:space="preserve">) as </w:t>
+      </w:r>
+      <w:proofErr w:type="spellStart"/>
+      <w:r>
+        <w:rPr>
+          <w:b/>
+          <w:bCs/>
+          <w:color w:val="002060"/>
+          <w:highlight w:val="yellow"/>
+        </w:rPr>
+        <w:t>next</w:t>
+      </w:r>
+      <w:r>
+        <w:rPr>
+          <w:b/>
+          <w:bCs/>
+          <w:color w:val="002060"/>
+          <w:highlight w:val="yellow"/>
+        </w:rPr>
+        <w:t>_emp_salary</w:t>
+      </w:r>
+      <w:proofErr w:type="spellEnd"/>
+    </w:p>
+    <w:p>
+      <w:pPr>
+        <w:rPr>
+          <w:b/>
+          <w:bCs/>
+          <w:color w:val="002060"/>
+        </w:rPr>
+      </w:pPr>
+      <w:r>
+        <w:rPr>
+          <w:b/>
+          <w:bCs/>
+          <w:color w:val="002060"/>
+          <w:highlight w:val="yellow"/>
+        </w:rPr>
+        <w:t>from employee e;</w:t>
+      </w:r>
+    </w:p>
+    <w:p>
+      <w:pPr>
+        <w:jc w:val="both"/>
+        <w:rPr>
+          <w:b/>
+          <w:bCs/>
+          <w:color w:val="002060"/>
+        </w:rPr>
+      </w:pPr>
+      <w:r>
+        <w:rPr>
+          <w:noProof/>
+        </w:rPr>
+        <w:lastRenderedPageBreak/>
+        <w:drawing>
+          <wp:inline distT="0" distB="0" distL="0" distR="0" wp14:anchorId="035F76D7" wp14:editId="630B2FAA">
+            <wp:extent cx="5731510" cy="3222625"/>
+            <wp:effectExtent l="0" t="0" r="2540" b="0"/>
+            <wp:docPr id="5" name="Picture 5"/>
+            <wp:cNvGraphicFramePr>
+              <a:graphicFrameLocks xmlns:a="http://schemas.openxmlformats.org/drawingml/2006/main" noChangeAspect="1"/>
+            </wp:cNvGraphicFramePr>
+            <a:graphic xmlns:a="http://schemas.openxmlformats.org/drawingml/2006/main">
+              <a:graphicData uri="http://schemas.openxmlformats.org/drawingml/2006/picture">
+                <pic:pic xmlns:pic="http://schemas.openxmlformats.org/drawingml/2006/picture">
+                  <pic:nvPicPr>
+                    <pic:cNvPr id="1" name=""/>
+                    <pic:cNvPicPr/>
+                  </pic:nvPicPr>
+                  <pic:blipFill>
+                    <a:blip r:embed="rId14"/>
+                    <a:stretch>
+                      <a:fillRect/>
+                    </a:stretch>
+                  </pic:blipFill>
+                  <pic:spPr>
+                    <a:xfrm>
+                      <a:off x="0" y="0"/>
+                      <a:ext cx="5731510" cy="3222625"/>
+                    </a:xfrm>
+                    <a:prstGeom prst="rect">
+                      <a:avLst/>
+                    </a:prstGeom>
+                  </pic:spPr>
+                </pic:pic>
+              </a:graphicData>
+            </a:graphic>
+          </wp:inline>
+        </w:drawing>
+      </w:r>
+    </w:p>
+    <w:p>
+      <w:pPr>
+        <w:jc w:val="both"/>
+        <w:rPr>
+          <w:b/>
+          <w:bCs/>
+          <w:color w:val="002060"/>
+          <w:highlight w:val="yellow"/>
+        </w:rPr>
+      </w:pPr>
+      <w:r>
+        <w:rPr>
+          <w:b/>
+          <w:bCs/>
+          <w:color w:val="002060"/>
+          <w:highlight w:val="yellow"/>
+        </w:rPr>
+        <w:t>select e.*,</w:t>
+      </w:r>
+    </w:p>
+    <w:p>
+      <w:pPr>
+        <w:jc w:val="both"/>
+        <w:rPr>
+          <w:b/>
+          <w:bCs/>
+          <w:color w:val="002060"/>
+          <w:highlight w:val="yellow"/>
+        </w:rPr>
+      </w:pPr>
+      <w:r>
+        <w:rPr>
+          <w:b/>
+          <w:bCs/>
+          <w:color w:val="002060"/>
+          <w:highlight w:val="yellow"/>
+        </w:rPr>
+        <w:t xml:space="preserve">lead (salary, 2, 0) over (partition by </w:t>
+      </w:r>
+      <w:proofErr w:type="spellStart"/>
+      <w:r>
+        <w:rPr>
+          <w:b/>
+          <w:bCs/>
+          <w:color w:val="002060"/>
+          <w:highlight w:val="yellow"/>
+        </w:rPr>
+        <w:t>dept_name</w:t>
+      </w:r>
+      <w:proofErr w:type="spellEnd"/>
+      <w:r>
+        <w:rPr>
+          <w:b/>
+          <w:bCs/>
+          <w:color w:val="002060"/>
+          <w:highlight w:val="yellow"/>
+        </w:rPr>
+        <w:t xml:space="preserve"> order by </w:t>
+      </w:r>
+      <w:proofErr w:type="spellStart"/>
+      <w:r>
+        <w:rPr>
+          <w:b/>
+          <w:bCs/>
+          <w:color w:val="002060"/>
+          <w:highlight w:val="yellow"/>
+        </w:rPr>
+        <w:t>emp_id</w:t>
+      </w:r>
+      <w:proofErr w:type="spellEnd"/>
+      <w:r>
+        <w:rPr>
+          <w:b/>
+          <w:bCs/>
+          <w:color w:val="002060"/>
+          <w:highlight w:val="yellow"/>
+        </w:rPr>
+        <w:t xml:space="preserve">) as </w:t>
+      </w:r>
+      <w:proofErr w:type="spellStart"/>
+      <w:r>
+        <w:rPr>
+          <w:b/>
+          <w:bCs/>
+          <w:color w:val="002060"/>
+          <w:highlight w:val="yellow"/>
+        </w:rPr>
+        <w:t>next</w:t>
+      </w:r>
+      <w:r>
+        <w:rPr>
+          <w:b/>
+          <w:bCs/>
+          <w:color w:val="002060"/>
+          <w:highlight w:val="yellow"/>
+        </w:rPr>
+        <w:t>_emp_salary</w:t>
+      </w:r>
+      <w:proofErr w:type="spellEnd"/>
+    </w:p>
+    <w:p>
+      <w:pPr>
+        <w:jc w:val="both"/>
+        <w:rPr>
+          <w:b/>
+          <w:bCs/>
+          <w:color w:val="002060"/>
+        </w:rPr>
+      </w:pPr>
+      <w:r>
+        <w:rPr>
+          <w:b/>
+          <w:bCs/>
+          <w:color w:val="002060"/>
+          <w:highlight w:val="yellow"/>
+        </w:rPr>
+        <w:t>from employee e;</w:t>
+      </w:r>
+    </w:p>
+    <w:p>
+      <w:pPr>
+        <w:jc w:val="both"/>
+        <w:rPr>
+          <w:b/>
+          <w:bCs/>
+          <w:color w:val="002060"/>
+        </w:rPr>
+      </w:pPr>
+      <w:r>
+        <w:rPr>
+          <w:noProof/>
+        </w:rPr>
+        <w:drawing>
+          <wp:inline distT="0" distB="0" distL="0" distR="0" wp14:anchorId="10A0BFA1" wp14:editId="3B69F76B">
+            <wp:extent cx="5731510" cy="3222625"/>
+            <wp:effectExtent l="0" t="0" r="2540" b="0"/>
+            <wp:docPr id="8" name="Picture 8"/>
+            <wp:cNvGraphicFramePr>
+              <a:graphicFrameLocks xmlns:a="http://schemas.openxmlformats.org/drawingml/2006/main" noChangeAspect="1"/>
+            </wp:cNvGraphicFramePr>
+            <a:graphic xmlns:a="http://schemas.openxmlformats.org/drawingml/2006/main">
+              <a:graphicData uri="http://schemas.openxmlformats.org/drawingml/2006/picture">
+                <pic:pic xmlns:pic="http://schemas.openxmlformats.org/drawingml/2006/picture">
+                  <pic:nvPicPr>
+                    <pic:cNvPr id="1" name=""/>
+                    <pic:cNvPicPr/>
+                  </pic:nvPicPr>
+                  <pic:blipFill>
+                    <a:blip r:embed="rId15"/>
+                    <a:stretch>
+                      <a:fillRect/>
+                    </a:stretch>
+                  </pic:blipFill>
+                  <pic:spPr>
+                    <a:xfrm>
+                      <a:off x="0" y="0"/>
+                      <a:ext cx="5731510" cy="3222625"/>
+                    </a:xfrm>
+                    <a:prstGeom prst="rect">
+                      <a:avLst/>
+                    </a:prstGeom>
+                  </pic:spPr>
+                </pic:pic>
+              </a:graphicData>
+            </a:graphic>
+          </wp:inline>
+        </w:drawing>
+      </w:r>
+    </w:p>
+    <w:p>
+      <w:pPr>
+        <w:pStyle w:val="Heading2"/>
+        <w:rPr>
+          <w:rFonts w:ascii="Times New Roman" w:hAnsi="Times New Roman" w:cs="Times New Roman"/>
+          <w:sz w:val="24"/>
+          <w:szCs w:val="24"/>
+        </w:rPr>
+      </w:pPr>
+      <w:r>
+        <w:rPr>
+          <w:rFonts w:ascii="Times New Roman" w:hAnsi="Times New Roman" w:cs="Times New Roman"/>
+          <w:sz w:val="24"/>
+          <w:szCs w:val="24"/>
+        </w:rPr>
+        <w:t>Use Case</w:t>
+      </w:r>
+    </w:p>
+    <w:p>
+      <w:pPr>
+        <w:jc w:val="both"/>
+        <w:rPr>
+          <w:b/>
+          <w:bCs/>
+          <w:color w:val="002060"/>
+          <w:highlight w:val="yellow"/>
+        </w:rPr>
+      </w:pPr>
+      <w:r>
+        <w:rPr>
+          <w:b/>
+          <w:bCs/>
+          <w:color w:val="002060"/>
+          <w:highlight w:val="yellow"/>
+        </w:rPr>
+        <w:t>select e.*,</w:t>
+      </w:r>
+    </w:p>
+    <w:p>
+      <w:pPr>
+        <w:jc w:val="both"/>
+        <w:rPr>
+          <w:b/>
+          <w:bCs/>
+          <w:color w:val="002060"/>
+          <w:highlight w:val="yellow"/>
+        </w:rPr>
+      </w:pPr>
+      <w:r>
+        <w:rPr>
+          <w:b/>
+          <w:bCs/>
+          <w:color w:val="002060"/>
+          <w:highlight w:val="yellow"/>
+        </w:rPr>
+        <w:t xml:space="preserve">lag (salary) over (partition by </w:t>
+      </w:r>
+      <w:proofErr w:type="spellStart"/>
+      <w:r>
+        <w:rPr>
+          <w:b/>
+          <w:bCs/>
+          <w:color w:val="002060"/>
+          <w:highlight w:val="yellow"/>
+        </w:rPr>
+        <w:t>dept_name</w:t>
+      </w:r>
+      <w:proofErr w:type="spellEnd"/>
+      <w:r>
+        <w:rPr>
+          <w:b/>
+          <w:bCs/>
+          <w:color w:val="002060"/>
+          <w:highlight w:val="yellow"/>
+        </w:rPr>
+        <w:t xml:space="preserve"> order by </w:t>
+      </w:r>
+      <w:proofErr w:type="spellStart"/>
+      <w:r>
+        <w:rPr>
+          <w:b/>
+          <w:bCs/>
+          <w:color w:val="002060"/>
+          <w:highlight w:val="yellow"/>
+        </w:rPr>
+        <w:t>emp_id</w:t>
+      </w:r>
+      <w:proofErr w:type="spellEnd"/>
+      <w:r>
+        <w:rPr>
+          <w:b/>
+          <w:bCs/>
+          <w:color w:val="002060"/>
+          <w:highlight w:val="yellow"/>
+        </w:rPr>
+        <w:t xml:space="preserve">) as </w:t>
+      </w:r>
+      <w:proofErr w:type="spellStart"/>
+      <w:r>
+        <w:rPr>
+          <w:b/>
+          <w:bCs/>
+          <w:color w:val="002060"/>
+          <w:highlight w:val="yellow"/>
+        </w:rPr>
+        <w:t>prev_emp_salary</w:t>
+      </w:r>
+      <w:proofErr w:type="spellEnd"/>
+      <w:r>
+        <w:rPr>
+          <w:b/>
+          <w:bCs/>
+          <w:color w:val="002060"/>
+          <w:highlight w:val="yellow"/>
+        </w:rPr>
+        <w:t>,</w:t>
+      </w:r>
+    </w:p>
+    <w:p>
+      <w:pPr>
+        <w:jc w:val="both"/>
+        <w:rPr>
+          <w:b/>
+          <w:bCs/>
+          <w:color w:val="002060"/>
+          <w:highlight w:val="yellow"/>
+        </w:rPr>
+      </w:pPr>
+      <w:r>
+        <w:rPr>
+          <w:b/>
+          <w:bCs/>
+          <w:color w:val="002060"/>
+          <w:highlight w:val="yellow"/>
+        </w:rPr>
+        <w:t xml:space="preserve">case </w:t>
+      </w:r>
+    </w:p>
+    <w:p>
+      <w:pPr>
+        <w:jc w:val="both"/>
+        <w:rPr>
+          <w:b/>
+          <w:bCs/>
+          <w:color w:val="002060"/>
+          <w:highlight w:val="yellow"/>
+        </w:rPr>
+      </w:pPr>
+      <w:r>
+        <w:rPr>
+          <w:b/>
+          <w:bCs/>
+          <w:color w:val="002060"/>
+          <w:highlight w:val="yellow"/>
+        </w:rPr>
+        <w:t xml:space="preserve">when e.salary &gt; lag(salary) over (partition by </w:t>
+      </w:r>
+      <w:proofErr w:type="spellStart"/>
+      <w:r>
+        <w:rPr>
+          <w:b/>
+          <w:bCs/>
+          <w:color w:val="002060"/>
+          <w:highlight w:val="yellow"/>
+        </w:rPr>
+        <w:t>dept_name</w:t>
+      </w:r>
+      <w:proofErr w:type="spellEnd"/>
+      <w:r>
+        <w:rPr>
+          <w:b/>
+          <w:bCs/>
+          <w:color w:val="002060"/>
+          <w:highlight w:val="yellow"/>
+        </w:rPr>
+        <w:t xml:space="preserve"> order by </w:t>
+      </w:r>
+      <w:proofErr w:type="spellStart"/>
+      <w:r>
+        <w:rPr>
+          <w:b/>
+          <w:bCs/>
+          <w:color w:val="002060"/>
+          <w:highlight w:val="yellow"/>
+        </w:rPr>
+        <w:t>emp_id</w:t>
+      </w:r>
+      <w:proofErr w:type="spellEnd"/>
+      <w:r>
+        <w:rPr>
+          <w:b/>
+          <w:bCs/>
+          <w:color w:val="002060"/>
+          <w:highlight w:val="yellow"/>
+        </w:rPr>
+        <w:t>)</w:t>
+      </w:r>
+    </w:p>
+    <w:p>
+      <w:pPr>
+        <w:jc w:val="both"/>
+        <w:rPr>
+          <w:b/>
+          <w:bCs/>
+          <w:color w:val="002060"/>
+          <w:highlight w:val="yellow"/>
+        </w:rPr>
+      </w:pPr>
+      <w:r>
+        <w:rPr>
+          <w:b/>
+          <w:bCs/>
+          <w:color w:val="002060"/>
+          <w:highlight w:val="yellow"/>
+        </w:rPr>
+        <w:lastRenderedPageBreak/>
+        <w:t>then 'Salary Higher than previous employee'</w:t>
+      </w:r>
+    </w:p>
+    <w:p>
+      <w:pPr>
+        <w:jc w:val="both"/>
+        <w:rPr>
+          <w:b/>
+          <w:bCs/>
+          <w:color w:val="002060"/>
+          <w:highlight w:val="yellow"/>
+        </w:rPr>
+      </w:pPr>
+      <w:r>
+        <w:rPr>
+          <w:b/>
+          <w:bCs/>
+          <w:color w:val="002060"/>
+          <w:highlight w:val="yellow"/>
+        </w:rPr>
+        <w:t xml:space="preserve">when e.salary &lt; lag(salary) over (partition by </w:t>
+      </w:r>
+      <w:proofErr w:type="spellStart"/>
+      <w:r>
+        <w:rPr>
+          <w:b/>
+          <w:bCs/>
+          <w:color w:val="002060"/>
+          <w:highlight w:val="yellow"/>
+        </w:rPr>
+        <w:t>dept_name</w:t>
+      </w:r>
+      <w:proofErr w:type="spellEnd"/>
+      <w:r>
+        <w:rPr>
+          <w:b/>
+          <w:bCs/>
+          <w:color w:val="002060"/>
+          <w:highlight w:val="yellow"/>
+        </w:rPr>
+        <w:t xml:space="preserve"> order by </w:t>
+      </w:r>
+      <w:proofErr w:type="spellStart"/>
+      <w:r>
+        <w:rPr>
+          <w:b/>
+          <w:bCs/>
+          <w:color w:val="002060"/>
+          <w:highlight w:val="yellow"/>
+        </w:rPr>
+        <w:t>emp_id</w:t>
+      </w:r>
+      <w:proofErr w:type="spellEnd"/>
+      <w:r>
+        <w:rPr>
+          <w:b/>
+          <w:bCs/>
+          <w:color w:val="002060"/>
+          <w:highlight w:val="yellow"/>
+        </w:rPr>
+        <w:t>)</w:t>
+      </w:r>
+    </w:p>
+    <w:p>
+      <w:pPr>
+        <w:jc w:val="both"/>
+        <w:rPr>
+          <w:b/>
+          <w:bCs/>
+          <w:color w:val="002060"/>
+          <w:highlight w:val="yellow"/>
+        </w:rPr>
+      </w:pPr>
+      <w:r>
+        <w:rPr>
+          <w:b/>
+          <w:bCs/>
+          <w:color w:val="002060"/>
+          <w:highlight w:val="yellow"/>
+        </w:rPr>
+        <w:t>then 'Salary lower than previous employee'</w:t>
+      </w:r>
+    </w:p>
+    <w:p>
+      <w:pPr>
+        <w:jc w:val="both"/>
+        <w:rPr>
+          <w:b/>
+          <w:bCs/>
+          <w:color w:val="002060"/>
+          <w:highlight w:val="yellow"/>
+        </w:rPr>
+      </w:pPr>
+      <w:r>
+        <w:rPr>
+          <w:b/>
+          <w:bCs/>
+          <w:color w:val="002060"/>
+          <w:highlight w:val="yellow"/>
+        </w:rPr>
+        <w:t xml:space="preserve">when e.salary = lag(salary) over (partition by </w:t>
+      </w:r>
+      <w:proofErr w:type="spellStart"/>
+      <w:r>
+        <w:rPr>
+          <w:b/>
+          <w:bCs/>
+          <w:color w:val="002060"/>
+          <w:highlight w:val="yellow"/>
+        </w:rPr>
+        <w:t>dept_name</w:t>
+      </w:r>
+      <w:proofErr w:type="spellEnd"/>
+      <w:r>
+        <w:rPr>
+          <w:b/>
+          <w:bCs/>
+          <w:color w:val="002060"/>
+          <w:highlight w:val="yellow"/>
+        </w:rPr>
+        <w:t xml:space="preserve"> order by </w:t>
+      </w:r>
+      <w:proofErr w:type="spellStart"/>
+      <w:r>
+        <w:rPr>
+          <w:b/>
+          <w:bCs/>
+          <w:color w:val="002060"/>
+          <w:highlight w:val="yellow"/>
+        </w:rPr>
+        <w:t>emp_id</w:t>
+      </w:r>
+      <w:proofErr w:type="spellEnd"/>
+      <w:r>
+        <w:rPr>
+          <w:b/>
+          <w:bCs/>
+          <w:color w:val="002060"/>
+          <w:highlight w:val="yellow"/>
+        </w:rPr>
+        <w:t>)</w:t>
+      </w:r>
+    </w:p>
+    <w:p>
+      <w:pPr>
+        <w:jc w:val="both"/>
+        <w:rPr>
+          <w:b/>
+          <w:bCs/>
+          <w:color w:val="002060"/>
+          <w:highlight w:val="yellow"/>
+        </w:rPr>
+      </w:pPr>
+      <w:r>
+        <w:rPr>
+          <w:b/>
+          <w:bCs/>
+          <w:color w:val="002060"/>
+          <w:highlight w:val="yellow"/>
+        </w:rPr>
+        <w:t>then 'Salary same as previous employee'</w:t>
+      </w:r>
+    </w:p>
+    <w:p>
+      <w:pPr>
+        <w:jc w:val="both"/>
+        <w:rPr>
+          <w:b/>
+          <w:bCs/>
+          <w:color w:val="002060"/>
+          <w:highlight w:val="yellow"/>
+        </w:rPr>
+      </w:pPr>
+      <w:r>
+        <w:rPr>
+          <w:b/>
+          <w:bCs/>
+          <w:color w:val="002060"/>
+          <w:highlight w:val="yellow"/>
+        </w:rPr>
+        <w:t xml:space="preserve">end </w:t>
+      </w:r>
+      <w:proofErr w:type="spellStart"/>
+      <w:r>
+        <w:rPr>
+          <w:b/>
+          <w:bCs/>
+          <w:color w:val="002060"/>
+          <w:highlight w:val="yellow"/>
+        </w:rPr>
+        <w:t>sal_range</w:t>
+      </w:r>
+      <w:proofErr w:type="spellEnd"/>
+    </w:p>
+    <w:p>
+      <w:pPr>
+        <w:jc w:val="both"/>
+        <w:rPr>
+          <w:b/>
+          <w:bCs/>
+          <w:color w:val="002060"/>
+        </w:rPr>
+      </w:pPr>
+      <w:r>
+        <w:rPr>
+          <w:b/>
+          <w:bCs/>
+          <w:color w:val="002060"/>
+          <w:highlight w:val="yellow"/>
+        </w:rPr>
+        <w:t>from employee e;</w:t>
+      </w:r>
+    </w:p>
+    <w:p>
+      <w:pPr>
+        <w:jc w:val="both"/>
+        <w:rPr>
+          <w:b/>
+          <w:bCs/>
+          <w:color w:val="002060"/>
+        </w:rPr>
+      </w:pPr>
+    </w:p>
+    <w:p>
+      <w:pPr>
+        <w:jc w:val="both"/>
+        <w:rPr>
+          <w:b/>
+          <w:bCs/>
+          <w:color w:val="002060"/>
+        </w:rPr>
+      </w:pPr>
+    </w:p>
+    <w:p>
+      <w:pPr>
+        <w:jc w:val="both"/>
+        <w:rPr>
+          <w:b/>
+          <w:bCs/>
+          <w:color w:val="002060"/>
+        </w:rPr>
+      </w:pPr>
+    </w:p>
+    <w:p>
+      <w:pPr>
+        <w:jc w:val="both"/>
+        <w:rPr>
+          <w:b/>
+          <w:bCs/>
+          <w:color w:val="002060"/>
+        </w:rPr>
+      </w:pPr>
+    </w:p>
+    <w:p>
+      <w:pPr>
+        <w:jc w:val="both"/>
+        <w:rPr>
+          <w:b/>
+          <w:bCs/>
+          <w:color w:val="002060"/>
+        </w:rPr>
+      </w:pPr>
+      <w:r>
+        <w:rPr>
+          <w:noProof/>
+        </w:rPr>
+        <w:drawing>
+          <wp:inline distT="0" distB="0" distL="0" distR="0" wp14:anchorId="744A8A52" wp14:editId="1F0F88FA">
+            <wp:extent cx="5731510" cy="3222625"/>
+            <wp:effectExtent l="0" t="0" r="2540" b="0"/>
+            <wp:docPr id="9" name="Picture 9"/>
+            <wp:cNvGraphicFramePr>
+              <a:graphicFrameLocks xmlns:a="http://schemas.openxmlformats.org/drawingml/2006/main" noChangeAspect="1"/>
+            </wp:cNvGraphicFramePr>
+            <a:graphic xmlns:a="http://schemas.openxmlformats.org/drawingml/2006/main">
+              <a:graphicData uri="http://schemas.openxmlformats.org/drawingml/2006/picture">
+                <pic:pic xmlns:pic="http://schemas.openxmlformats.org/drawingml/2006/picture">
+                  <pic:nvPicPr>
+                    <pic:cNvPr id="1" name=""/>
+                    <pic:cNvPicPr/>
+                  </pic:nvPicPr>
+                  <pic:blipFill>
+                    <a:blip r:embed="rId16"/>
+                    <a:stretch>
+                      <a:fillRect/>
+                    </a:stretch>
+                  </pic:blipFill>
+                  <pic:spPr>
+                    <a:xfrm>
+                      <a:off x="0" y="0"/>
+                      <a:ext cx="5731510" cy="3222625"/>
+                    </a:xfrm>
+                    <a:prstGeom prst="rect">
+                      <a:avLst/>
+                    </a:prstGeom>
+                  </pic:spPr>
+                </pic:pic>
+              </a:graphicData>
+            </a:graphic>
+          </wp:inline>
+        </w:drawing>
+      </w:r>
     </w:p>
     <w:sectPr>
       <w:pgSz w:w="11906" w:h="16838"/>

</xml_diff>